<commit_message>
Minor Data Model changes
Updated spelling of Voluntary.  
Added Temporary Email address to invitation code so can be later corrected.
</commit_message>
<xml_diff>
--- a/docs/RAM Data Model.docx
+++ b/docs/RAM Data Model.docx
@@ -3,6 +3,7 @@
 <w:document xmlns:wpc="http://schemas.microsoft.com/office/word/2010/wordprocessingCanvas" xmlns:mc="http://schemas.openxmlformats.org/markup-compatibility/2006" xmlns:o="urn:schemas-microsoft-com:office:office" xmlns:r="http://schemas.openxmlformats.org/officeDocument/2006/relationships" xmlns:m="http://schemas.openxmlformats.org/officeDocument/2006/math" xmlns:v="urn:schemas-microsoft-com:vml" xmlns:wp14="http://schemas.microsoft.com/office/word/2010/wordprocessingDrawing" xmlns:wp="http://schemas.openxmlformats.org/drawingml/2006/wordprocessingDrawing" xmlns:w10="urn:schemas-microsoft-com:office:word" xmlns:w="http://schemas.openxmlformats.org/wordprocessingml/2006/main" xmlns:w14="http://schemas.microsoft.com/office/word/2010/wordml" xmlns:wpg="http://schemas.microsoft.com/office/word/2010/wordprocessingGroup" xmlns:wpi="http://schemas.microsoft.com/office/word/2010/wordprocessingInk" xmlns:wne="http://schemas.microsoft.com/office/word/2006/wordml" xmlns:wps="http://schemas.microsoft.com/office/word/2010/wordprocessingShape" mc:Ignorable="w14 wp14">
   <w:body>
     <w:p>
+      <w:bookmarkStart w:id="0" w:name="_GoBack"/>
       <w:r>
         <w:rPr>
           <w:noProof/>
@@ -10,9 +11,9 @@
         </w:rPr>
         <w:drawing>
           <wp:inline distT="0" distB="0" distL="0" distR="0">
-            <wp:extent cx="13477875" cy="9997785"/>
-            <wp:effectExtent l="0" t="0" r="0" b="3810"/>
-            <wp:docPr id="1" name="Picture 1"/>
+            <wp:extent cx="9086826" cy="6741994"/>
+            <wp:effectExtent l="0" t="0" r="635" b="1905"/>
+            <wp:docPr id="3" name="Picture 3"/>
             <wp:cNvGraphicFramePr>
               <a:graphicFrameLocks xmlns:a="http://schemas.openxmlformats.org/drawingml/2006/main" noChangeAspect="1"/>
             </wp:cNvGraphicFramePr>
@@ -20,7 +21,7 @@
               <a:graphicData uri="http://schemas.openxmlformats.org/drawingml/2006/picture">
                 <pic:pic xmlns:pic="http://schemas.openxmlformats.org/drawingml/2006/picture">
                   <pic:nvPicPr>
-                    <pic:cNvPr id="0" name="Picture 1"/>
+                    <pic:cNvPr id="0" name="Picture 3"/>
                     <pic:cNvPicPr>
                       <a:picLocks noChangeAspect="1" noChangeArrowheads="1"/>
                     </pic:cNvPicPr>
@@ -41,7 +42,7 @@
                   <pic:spPr bwMode="auto">
                     <a:xfrm>
                       <a:off x="0" y="0"/>
-                      <a:ext cx="13477875" cy="9997785"/>
+                      <a:ext cx="9087864" cy="6742764"/>
                     </a:xfrm>
                     <a:prstGeom prst="rect">
                       <a:avLst/>
@@ -57,10 +58,11 @@
           </wp:inline>
         </w:drawing>
       </w:r>
+      <w:bookmarkEnd w:id="0"/>
     </w:p>
     <w:sectPr>
-      <w:pgSz w:w="23814" w:h="16839" w:orient="landscape" w:code="8"/>
-      <w:pgMar w:top="720" w:right="720" w:bottom="720" w:left="720" w:header="709" w:footer="709" w:gutter="0"/>
+      <w:pgSz w:w="16838" w:h="11906" w:orient="landscape"/>
+      <w:pgMar w:top="720" w:right="720" w:bottom="720" w:left="720" w:header="708" w:footer="708" w:gutter="0"/>
       <w:cols w:space="708"/>
       <w:docGrid w:linePitch="360"/>
     </w:sectPr>
@@ -411,7 +413,7 @@
     <w:uiPriority w:val="99"/>
     <w:semiHidden/>
     <w:unhideWhenUsed/>
-    <w:rsid w:val="00B87C0C"/>
+    <w:rsid w:val="0020765D"/>
     <w:pPr>
       <w:spacing w:after="0" w:line="240" w:lineRule="auto"/>
     </w:pPr>
@@ -427,7 +429,7 @@
     <w:link w:val="BalloonText"/>
     <w:uiPriority w:val="99"/>
     <w:semiHidden/>
-    <w:rsid w:val="00B87C0C"/>
+    <w:rsid w:val="0020765D"/>
     <w:rPr>
       <w:rFonts w:ascii="Tahoma" w:hAnsi="Tahoma" w:cs="Tahoma"/>
       <w:sz w:val="16"/>
@@ -656,7 +658,7 @@
     <w:uiPriority w:val="99"/>
     <w:semiHidden/>
     <w:unhideWhenUsed/>
-    <w:rsid w:val="00B87C0C"/>
+    <w:rsid w:val="0020765D"/>
     <w:pPr>
       <w:spacing w:after="0" w:line="240" w:lineRule="auto"/>
     </w:pPr>
@@ -672,7 +674,7 @@
     <w:link w:val="BalloonText"/>
     <w:uiPriority w:val="99"/>
     <w:semiHidden/>
-    <w:rsid w:val="00B87C0C"/>
+    <w:rsid w:val="0020765D"/>
     <w:rPr>
       <w:rFonts w:ascii="Tahoma" w:hAnsi="Tahoma" w:cs="Tahoma"/>
       <w:sz w:val="16"/>

</xml_diff>